<commit_message>
Update 05 Requirements - Student #3 -D04.docx
</commit_message>
<xml_diff>
--- a/reports/D04/Student #3/05 Requirements - Student #3 -D04.docx
+++ b/reports/D04/Student #3/05 Requirements - Student #3 -D04.docx
@@ -114,7 +114,13 @@
                   <w:rPr>
                     <w:rFonts w:asciiTheme="majorHAnsi" w:hAnsiTheme="majorHAnsi" w:cstheme="majorHAnsi"/>
                   </w:rPr>
-                  <w:t>1.005</w:t>
+                  <w:t>2</w:t>
+                </w:r>
+                <w:r>
+                  <w:rPr>
+                    <w:rFonts w:asciiTheme="majorHAnsi" w:hAnsiTheme="majorHAnsi" w:cstheme="majorHAnsi"/>
+                  </w:rPr>
+                  <w:t>.005</w:t>
                 </w:r>
                 <w:r>
                   <w:rPr>
@@ -179,7 +185,7 @@
               </w:sdtPr>
               <w:sdtContent>
                 <w:r>
-                  <w:t xml:space="preserve"> https://github.com/lucantdel/Acme-SF-D01</w:t>
+                  <w:t xml:space="preserve"> https://github.com/lucantdel/Acme-SF</w:t>
                 </w:r>
               </w:sdtContent>
             </w:sdt>
@@ -323,14 +329,12 @@
                   </w:rPr>
                   <w:t xml:space="preserve"> </w:t>
                 </w:r>
-                <w:proofErr w:type="spellStart"/>
                 <w:r>
                   <w:rPr>
                     <w:rFonts w:asciiTheme="majorHAnsi" w:hAnsiTheme="majorHAnsi" w:cstheme="majorHAnsi"/>
                   </w:rPr>
                   <w:t>jualopvei</w:t>
                 </w:r>
-                <w:proofErr w:type="spellEnd"/>
                 <w:r>
                   <w:rPr>
                     <w:rFonts w:asciiTheme="majorHAnsi" w:hAnsiTheme="majorHAnsi" w:cstheme="majorHAnsi"/>
@@ -6460,9 +6464,11 @@
   </w:compat>
   <w:rsids>
     <w:rsidRoot w:val="00BC2E03"/>
+    <w:rsid w:val="004A4F0A"/>
     <w:rsid w:val="004F4072"/>
     <w:rsid w:val="00735531"/>
     <w:rsid w:val="00892671"/>
+    <w:rsid w:val="00A3221F"/>
     <w:rsid w:val="00BC2E03"/>
     <w:rsid w:val="00EA4661"/>
     <w:rsid w:val="00F223E1"/>

</xml_diff>